<commit_message>
A few chapter updates
</commit_message>
<xml_diff>
--- a/Wig-Or-Log/Underground/Chapter 44.docx
+++ b/Wig-Or-Log/Underground/Chapter 44.docx
@@ -1206,16 +1206,13 @@
     <w:p/>
     <w:p>
       <w:r>
-        <w:t>“No. That can’t be!” Henry said.</w:t>
-      </w:r>
-    </w:p>
-    <w:p/>
-    <w:p>
-      <w:r>
-        <w:t>“It is.</w:t>
-      </w:r>
-      <w:r>
-        <w:t xml:space="preserve">” </w:t>
+        <w:t>“</w:t>
+      </w:r>
+      <w:r>
+        <w:t>As soon as I catch my breath, we are leaving this place at full speed. I will carry this man back.”</w:t>
+      </w:r>
+      <w:r>
+        <w:t xml:space="preserve"> </w:t>
       </w:r>
       <w:proofErr w:type="spellStart"/>
       <w:r>
@@ -1225,15 +1222,6 @@
       <w:r>
         <w:t xml:space="preserve"> said.</w:t>
       </w:r>
-      <w:r>
-        <w:t xml:space="preserve"> </w:t>
-      </w:r>
-      <w:r>
-        <w:t>“</w:t>
-      </w:r>
-      <w:r>
-        <w:t>But there’s no time now. As soon as I catch my breath, we are leaving this place at full speed. I will carry this man back.”</w:t>
-      </w:r>
     </w:p>
     <w:p/>
     <w:p>
@@ -1244,34 +1232,37 @@
     <w:p/>
     <w:p>
       <w:r>
-        <w:t>“That’s my dad.” Henry</w:t>
+        <w:t xml:space="preserve">“That’s my dad.” Henry said, frozen where he stood. “That’s </w:t>
+      </w:r>
+      <w:proofErr w:type="spellStart"/>
+      <w:r>
+        <w:t>Atsuma</w:t>
+      </w:r>
+      <w:proofErr w:type="spellEnd"/>
+      <w:r>
+        <w:t>. He’s alive.”</w:t>
+      </w:r>
+    </w:p>
+    <w:p/>
+    <w:p>
+      <w:pPr>
+        <w:rPr>
+          <w:b/>
+        </w:rPr>
+      </w:pPr>
+      <w:r>
+        <w:rPr>
+          <w:b/>
+        </w:rPr>
+        <w:t>Chap</w:t>
       </w:r>
       <w:bookmarkStart w:id="0" w:name="_GoBack"/>
       <w:bookmarkEnd w:id="0"/>
       <w:r>
-        <w:t xml:space="preserve"> said, frozen where he stood. “That’s </w:t>
-      </w:r>
-      <w:proofErr w:type="spellStart"/>
-      <w:r>
-        <w:t>Atsuma</w:t>
-      </w:r>
-      <w:proofErr w:type="spellEnd"/>
-      <w:r>
-        <w:t>. He’s alive.”</w:t>
-      </w:r>
-    </w:p>
-    <w:p/>
-    <w:p>
-      <w:pPr>
         <w:rPr>
           <w:b/>
         </w:rPr>
-      </w:pPr>
-      <w:r>
-        <w:rPr>
-          <w:b/>
-        </w:rPr>
-        <w:t>Chapter 44</w:t>
+        <w:t>ter 44</w:t>
       </w:r>
     </w:p>
     <w:p/>

</xml_diff>

<commit_message>
Redone Chapter 45 and 46
</commit_message>
<xml_diff>
--- a/Wig-Or-Log/Underground/Chapter 44.docx
+++ b/Wig-Or-Log/Underground/Chapter 44.docx
@@ -37,7 +37,19 @@
     </w:p>
     <w:p>
       <w:r>
-        <w:t>Henry stared out into the distance as he stood a top of the building. He expected to feel the wind blow across his face. It felt so long since he had felt natural wind and he missed it. There was nothing though. Here, this deep underground, there was no way he’d feel anything.</w:t>
+        <w:t>Henry stared out into the distance as he stood a top of the building. He expected to feel the wind blow across his face</w:t>
+      </w:r>
+      <w:r>
+        <w:t>. I</w:t>
+      </w:r>
+      <w:r>
+        <w:t xml:space="preserve">t </w:t>
+      </w:r>
+      <w:r>
+        <w:t xml:space="preserve">had been so long since he </w:t>
+      </w:r>
+      <w:r>
+        <w:t>felt natural wind and he missed it. There was nothing though. Here, this deep underground, there was no way he’d feel anything.</w:t>
       </w:r>
     </w:p>
     <w:p/>
@@ -72,7 +84,12 @@
         <w:t xml:space="preserve"> had been traveling</w:t>
       </w:r>
       <w:r>
-        <w:t xml:space="preserve"> for a few days, stopping every couple of hours. Henry understood why they had to do all the physical training now. It was hard enough to run for several hours straight, but they all had to do it while wearing </w:t>
+        <w:t xml:space="preserve"> for a few days, stopping every couple of hours. Henry understood why they had to do all the physical t</w:t>
+      </w:r>
+      <w:bookmarkStart w:id="0" w:name="_GoBack"/>
+      <w:bookmarkEnd w:id="0"/>
+      <w:r>
+        <w:t xml:space="preserve">raining now. It was hard enough to run for several hours straight, but they all had to do it while wearing </w:t>
       </w:r>
       <w:proofErr w:type="spellStart"/>
       <w:r>
@@ -1254,15 +1271,7 @@
         <w:rPr>
           <w:b/>
         </w:rPr>
-        <w:t>Chap</w:t>
-      </w:r>
-      <w:bookmarkStart w:id="0" w:name="_GoBack"/>
-      <w:bookmarkEnd w:id="0"/>
-      <w:r>
-        <w:rPr>
-          <w:b/>
-        </w:rPr>
-        <w:t>ter 44</w:t>
+        <w:t>Chapter 44</w:t>
       </w:r>
     </w:p>
     <w:p/>

</xml_diff>